<commit_message>
Add Report via upload
Update header
</commit_message>
<xml_diff>
--- a/Kickstart My Chart Report.docx
+++ b/Kickstart My Chart Report.docx
@@ -14,7 +14,13 @@
     <w:p/>
     <w:p>
       <w:r>
-        <w:t>Insights</w:t>
+        <w:rPr>
+          <w:b/>
+          <w:bCs/>
+          <w:sz w:val="32"/>
+          <w:szCs w:val="32"/>
+        </w:rPr>
+        <w:t>Trends</w:t>
       </w:r>
       <w:r>
         <w:t>:</w:t>
@@ -130,8 +136,6 @@
         </w:rPr>
         <w:t>Conclusions:</w:t>
       </w:r>
-      <w:bookmarkStart w:id="0" w:name="_GoBack"/>
-      <w:bookmarkEnd w:id="0"/>
     </w:p>
     <w:p>
       <w:pPr>
@@ -408,7 +412,16 @@
           <w:b/>
           <w:bCs/>
         </w:rPr>
-        <w:t>A Country/Average Percent funded:</w:t>
+        <w:t>A Country/Average Perce</w:t>
+      </w:r>
+      <w:bookmarkStart w:id="0" w:name="_GoBack"/>
+      <w:bookmarkEnd w:id="0"/>
+      <w:r>
+        <w:rPr>
+          <w:b/>
+          <w:bCs/>
+        </w:rPr>
+        <w:t>nt funded:</w:t>
       </w:r>
       <w:r>
         <w:t xml:space="preserve"> </w:t>

</xml_diff>